<commit_message>
first commit in a while, lots of updates
</commit_message>
<xml_diff>
--- a/umoxe_rad_driven_diff/cover_letter.docx
+++ b/umoxe_rad_driven_diff/cover_letter.docx
@@ -20,7 +20,15 @@
     </w:p>
     <w:p>
       <w:r>
-        <w:t>2500 Stinson Dr, Raleigh, NC 27607</w:t>
+        <w:t xml:space="preserve">2500 Stinson </w:t>
+      </w:r>
+      <w:proofErr w:type="spellStart"/>
+      <w:r>
+        <w:t>Dr</w:t>
+      </w:r>
+      <w:proofErr w:type="spellEnd"/>
+      <w:r>
+        <w:t>, Raleigh, NC 27607</w:t>
       </w:r>
     </w:p>
     <w:p>
@@ -63,6 +71,9 @@
         <w:t xml:space="preserve"> </w:t>
       </w:r>
       <w:r>
+        <w:t>re-</w:t>
+      </w:r>
+      <w:r>
         <w:t>submitting our manuscript, entitled ``</w:t>
       </w:r>
       <w:r>
@@ -115,65 +126,10 @@
         <w:adjustRightInd w:val="0"/>
       </w:pPr>
       <w:r>
-        <w:t>This article provides</w:t>
-      </w:r>
-      <w:r>
-        <w:t xml:space="preserve"> the first </w:t>
-      </w:r>
-      <w:r>
-        <w:t>investigation of radiation driven diffusion in U-Mo fuels, providing key information to continuum and fuel performance models of low-temperature research reactor fuel. This work utilized an established procedure within molecular dynamics to obtain the relationship between energy deposition, ballistic mixing, and mean-square displacement, yielding radiation driven diffusion.</w:t>
-      </w:r>
-    </w:p>
-    <w:p>
-      <w:pPr>
-        <w:widowControl w:val="0"/>
-        <w:autoSpaceDE w:val="0"/>
-        <w:autoSpaceDN w:val="0"/>
-        <w:adjustRightInd w:val="0"/>
-      </w:pPr>
-    </w:p>
-    <w:p>
-      <w:pPr>
-        <w:widowControl w:val="0"/>
-        <w:autoSpaceDE w:val="0"/>
-        <w:autoSpaceDN w:val="0"/>
-        <w:adjustRightInd w:val="0"/>
-      </w:pPr>
-      <w:r>
-        <w:t>Prior to this study, the implemented self-diffusion coefficients for U, Mo and Xe were intrinsic diffusion</w:t>
-      </w:r>
-      <w:r>
-        <w:t xml:space="preserve"> which had been</w:t>
-      </w:r>
-      <w:r>
-        <w:t xml:space="preserve"> extrapolated </w:t>
-      </w:r>
-      <w:r>
-        <w:t>to reactor-relevant temperatures.</w:t>
-      </w:r>
-      <w:r>
-        <w:t xml:space="preserve"> This work shows that this approximation underestimates the diffusion of these species by several orders of magnitu</w:t>
-      </w:r>
-      <w:r>
-        <w:t xml:space="preserve">de, potentially dramatically affecting the predicted fission gas swelling kinetics. Thus, </w:t>
-      </w:r>
-      <w:r>
-        <w:t xml:space="preserve">we feel </w:t>
-      </w:r>
-      <w:r>
-        <w:t>this work</w:t>
-      </w:r>
-      <w:r>
-        <w:t xml:space="preserve"> greatly</w:t>
-      </w:r>
-      <w:r>
-        <w:t xml:space="preserve"> adds</w:t>
+        <w:t xml:space="preserve">We thank the reviewers for their constructive feedback and we have taken steps to address all of their comments. If there are additional comments or follow-on responses, we will be happy to further revise the manuscript. </w:t>
       </w:r>
       <w:bookmarkStart w:id="0" w:name="_GoBack"/>
       <w:bookmarkEnd w:id="0"/>
-      <w:r>
-        <w:t xml:space="preserve"> to the scientific community.</w:t>
-      </w:r>
     </w:p>
     <w:p/>
     <w:p>

</xml_diff>